<commit_message>
fix place of birth form1
</commit_message>
<xml_diff>
--- a/university-master/templates/template_1.docx
+++ b/university-master/templates/template_1.docx
@@ -466,8 +466,10 @@
           <w:color w:val="231F20"/>
           <w:lang w:val="en-GB"/>
         </w:rPr>
-        <w:tab/>
-      </w:r>
+        <w:t xml:space="preserve"> </w:t>
+      </w:r>
+      <w:bookmarkStart w:id="0" w:name="_GoBack"/>
+      <w:bookmarkEnd w:id="0"/>
       <w:r>
         <w:rPr>
           <w:color w:val="231F20"/>
@@ -487,7 +489,15 @@
           <w:w w:val="105"/>
           <w:lang w:val="en-US"/>
         </w:rPr>
-        <w:t>{province}</w:t>
+        <w:t>{place_of_birth2</w:t>
+      </w:r>
+      <w:r>
+        <w:rPr>
+          <w:color w:val="231F1F"/>
+          <w:w w:val="105"/>
+          <w:lang w:val="en-US"/>
+        </w:rPr>
+        <w:t>}</w:t>
       </w:r>
       <w:r>
         <w:rPr>
@@ -2962,8 +2972,6 @@
         </w:rPr>
         <w:tab/>
       </w:r>
-      <w:bookmarkStart w:id="0" w:name="_GoBack"/>
-      <w:bookmarkEnd w:id="0"/>
     </w:p>
     <w:p>
       <w:pPr>

</xml_diff>